<commit_message>
working firms and iBanks
</commit_message>
<xml_diff>
--- a/loanNoates.docx
+++ b/loanNoates.docx
@@ -122,6 +122,11 @@
         <w:tab/>
         <w:t>removeLiabilities</w:t>
       </w:r>
+      <w:r>
+        <w:t>()</w:t>
+      </w:r>
+      <w:bookmarkStart w:id="0" w:name="_GoBack"/>
+      <w:bookmarkEnd w:id="0"/>
     </w:p>
     <w:p>
       <w:pPr>
@@ -307,8 +312,6 @@
       <w:r>
         <w:t xml:space="preserve"> later in removeAllLoansToFirms()</w:t>
       </w:r>
-      <w:bookmarkStart w:id="0" w:name="_GoBack"/>
-      <w:bookmarkEnd w:id="0"/>
     </w:p>
     <w:p>
       <w:r>

</xml_diff>